<commit_message>
trying out some changes
</commit_message>
<xml_diff>
--- a/Enthought-Cover-Letter.docx
+++ b/Enthought-Cover-Letter.docx
@@ -1,6 +1,6 @@
 
 <file path=word/document.xml><?xml version="1.0" encoding="utf-8"?>
-<w:document xmlns:wpc="http://schemas.microsoft.com/office/word/2010/wordprocessingCanvas" xmlns:cx="http://schemas.microsoft.com/office/drawing/2014/chartex" xmlns:cx1="http://schemas.microsoft.com/office/drawing/2015/9/8/chartex" xmlns:cx2="http://schemas.microsoft.com/office/drawing/2015/10/21/chartex" xmlns:mc="http://schemas.openxmlformats.org/markup-compatibility/2006" xmlns:o="urn:schemas-microsoft-com:office:office" xmlns:r="http://schemas.openxmlformats.org/officeDocument/2006/relationships" xmlns:m="http://schemas.openxmlformats.org/officeDocument/2006/math" xmlns:v="urn:schemas-microsoft-com:vml" xmlns:wp14="http://schemas.microsoft.com/office/word/2010/wordprocessingDrawing" xmlns:wp="http://schemas.openxmlformats.org/drawingml/2006/wordprocessingDrawing" xmlns:w10="urn:schemas-microsoft-com:office:word" xmlns:w="http://schemas.openxmlformats.org/wordprocessingml/2006/main" xmlns:w14="http://schemas.microsoft.com/office/word/2010/wordml" xmlns:w15="http://schemas.microsoft.com/office/word/2012/wordml" xmlns:w16se="http://schemas.microsoft.com/office/word/2015/wordml/symex" xmlns:wpg="http://schemas.microsoft.com/office/word/2010/wordprocessingGroup" xmlns:wpi="http://schemas.microsoft.com/office/word/2010/wordprocessingInk" xmlns:wne="http://schemas.microsoft.com/office/word/2006/wordml" xmlns:wps="http://schemas.microsoft.com/office/word/2010/wordprocessingShape" mc:Ignorable="w14 w15 w16se wp14">
+<w:document xmlns:wpc="http://schemas.microsoft.com/office/word/2010/wordprocessingCanvas" xmlns:cx="http://schemas.microsoft.com/office/drawing/2014/chartex" xmlns:cx1="http://schemas.microsoft.com/office/drawing/2015/9/8/chartex" xmlns:cx2="http://schemas.microsoft.com/office/drawing/2015/10/21/chartex" xmlns:cx3="http://schemas.microsoft.com/office/drawing/2016/5/9/chartex" xmlns:cx4="http://schemas.microsoft.com/office/drawing/2016/5/10/chartex" xmlns:cx5="http://schemas.microsoft.com/office/drawing/2016/5/11/chartex" xmlns:mc="http://schemas.openxmlformats.org/markup-compatibility/2006" xmlns:o="urn:schemas-microsoft-com:office:office" xmlns:r="http://schemas.openxmlformats.org/officeDocument/2006/relationships" xmlns:m="http://schemas.openxmlformats.org/officeDocument/2006/math" xmlns:v="urn:schemas-microsoft-com:vml" xmlns:wp14="http://schemas.microsoft.com/office/word/2010/wordprocessingDrawing" xmlns:wp="http://schemas.openxmlformats.org/drawingml/2006/wordprocessingDrawing" xmlns:w10="urn:schemas-microsoft-com:office:word" xmlns:w="http://schemas.openxmlformats.org/wordprocessingml/2006/main" xmlns:w14="http://schemas.microsoft.com/office/word/2010/wordml" xmlns:w15="http://schemas.microsoft.com/office/word/2012/wordml" xmlns:w16se="http://schemas.microsoft.com/office/word/2015/wordml/symex" xmlns:wpg="http://schemas.microsoft.com/office/word/2010/wordprocessingGroup" xmlns:wpi="http://schemas.microsoft.com/office/word/2010/wordprocessingInk" xmlns:wne="http://schemas.microsoft.com/office/word/2006/wordml" xmlns:wps="http://schemas.microsoft.com/office/word/2010/wordprocessingShape" mc:Ignorable="w14 w15 w16se wp14">
   <w:body>
     <w:p>
       <w:pPr>
@@ -35,8 +35,13 @@
         <w:contextualSpacing/>
       </w:pPr>
       <w:r>
-        <w:t>starman21789@gmail.com</w:t>
-      </w:r>
+        <w:t>ajriddle</w:t>
+      </w:r>
+      <w:r>
+        <w:t>89@gmail.com</w:t>
+      </w:r>
+      <w:bookmarkStart w:id="0" w:name="_GoBack"/>
+      <w:bookmarkEnd w:id="0"/>
     </w:p>
     <w:p/>
     <w:p>
@@ -46,15 +51,7 @@
     </w:p>
     <w:p>
       <w:r>
-        <w:t xml:space="preserve">I am writing to inquire about the Python technical trainer/developer job posted on the </w:t>
-      </w:r>
-      <w:proofErr w:type="spellStart"/>
-      <w:r>
-        <w:t>Enthought</w:t>
-      </w:r>
-      <w:proofErr w:type="spellEnd"/>
-      <w:r>
-        <w:t xml:space="preserve"> website and to express my interest in adding to your effort to disseminate the greatest programming language to the masses.</w:t>
+        <w:t>I am writing to inquire about the Python technical trainer/developer job posted on the Enthought website and to express my interest in adding to your effort to disseminate the greatest programming language to the masses.</w:t>
       </w:r>
     </w:p>
     <w:p>
@@ -142,8 +139,6 @@
       <w:r>
         <w:t>Developing an implementation of the two-dimensional cross-correlation (TODCOR) algorithm to measure the radial velocities of stars in binary star systems.</w:t>
       </w:r>
-      <w:bookmarkStart w:id="0" w:name="_GoBack"/>
-      <w:bookmarkEnd w:id="0"/>
     </w:p>
     <w:p>
       <w:r>
@@ -170,28 +165,12 @@
     </w:p>
     <w:p>
       <w:r>
-        <w:t xml:space="preserve">The first Python distribution I used was the EPD, so when I decided I wanted to get a job as a programmer using primarily Python, </w:t>
-      </w:r>
-      <w:proofErr w:type="spellStart"/>
-      <w:r>
-        <w:t>Enthought</w:t>
-      </w:r>
-      <w:proofErr w:type="spellEnd"/>
-      <w:r>
-        <w:t xml:space="preserve"> was one of the first places I looked. I learned many things during my time in graduate school, but the two biggest lessons were that programming is my true passion and that I love to teach. </w:t>
-      </w:r>
-    </w:p>
-    <w:p>
-      <w:r>
-        <w:t xml:space="preserve">I welcome the opportunity to meet with you to discuss how I can help </w:t>
-      </w:r>
-      <w:proofErr w:type="spellStart"/>
-      <w:r>
-        <w:t>Enthought</w:t>
-      </w:r>
-      <w:proofErr w:type="spellEnd"/>
-      <w:r>
-        <w:t xml:space="preserve"> disseminate the greatest programming language out there. </w:t>
+        <w:t xml:space="preserve">The first Python distribution I used was the EPD, so when I decided I wanted to get a job as a programmer using primarily Python, Enthought was one of the first places I looked. I learned many things during my time in graduate school, but the two biggest lessons were that programming is my true passion and that I love to teach. </w:t>
+      </w:r>
+    </w:p>
+    <w:p>
+      <w:r>
+        <w:t xml:space="preserve">I welcome the opportunity to meet with you to discuss how I can help Enthought disseminate the greatest programming language out there. </w:t>
       </w:r>
     </w:p>
     <w:p>
@@ -218,7 +197,7 @@
 </file>
 
 <file path=word/numbering.xml><?xml version="1.0" encoding="utf-8"?>
-<w:numbering xmlns:wpc="http://schemas.microsoft.com/office/word/2010/wordprocessingCanvas" xmlns:cx="http://schemas.microsoft.com/office/drawing/2014/chartex" xmlns:cx1="http://schemas.microsoft.com/office/drawing/2015/9/8/chartex" xmlns:cx2="http://schemas.microsoft.com/office/drawing/2015/10/21/chartex" xmlns:mc="http://schemas.openxmlformats.org/markup-compatibility/2006" xmlns:o="urn:schemas-microsoft-com:office:office" xmlns:r="http://schemas.openxmlformats.org/officeDocument/2006/relationships" xmlns:m="http://schemas.openxmlformats.org/officeDocument/2006/math" xmlns:v="urn:schemas-microsoft-com:vml" xmlns:wp14="http://schemas.microsoft.com/office/word/2010/wordprocessingDrawing" xmlns:wp="http://schemas.openxmlformats.org/drawingml/2006/wordprocessingDrawing" xmlns:w10="urn:schemas-microsoft-com:office:word" xmlns:w="http://schemas.openxmlformats.org/wordprocessingml/2006/main" xmlns:w14="http://schemas.microsoft.com/office/word/2010/wordml" xmlns:w15="http://schemas.microsoft.com/office/word/2012/wordml" xmlns:w16se="http://schemas.microsoft.com/office/word/2015/wordml/symex" xmlns:wpg="http://schemas.microsoft.com/office/word/2010/wordprocessingGroup" xmlns:wpi="http://schemas.microsoft.com/office/word/2010/wordprocessingInk" xmlns:wne="http://schemas.microsoft.com/office/word/2006/wordml" xmlns:wps="http://schemas.microsoft.com/office/word/2010/wordprocessingShape" mc:Ignorable="w14 w15 w16se wp14">
+<w:numbering xmlns:wpc="http://schemas.microsoft.com/office/word/2010/wordprocessingCanvas" xmlns:cx="http://schemas.microsoft.com/office/drawing/2014/chartex" xmlns:cx1="http://schemas.microsoft.com/office/drawing/2015/9/8/chartex" xmlns:cx2="http://schemas.microsoft.com/office/drawing/2015/10/21/chartex" xmlns:cx3="http://schemas.microsoft.com/office/drawing/2016/5/9/chartex" xmlns:cx4="http://schemas.microsoft.com/office/drawing/2016/5/10/chartex" xmlns:cx5="http://schemas.microsoft.com/office/drawing/2016/5/11/chartex" xmlns:mc="http://schemas.openxmlformats.org/markup-compatibility/2006" xmlns:o="urn:schemas-microsoft-com:office:office" xmlns:r="http://schemas.openxmlformats.org/officeDocument/2006/relationships" xmlns:m="http://schemas.openxmlformats.org/officeDocument/2006/math" xmlns:v="urn:schemas-microsoft-com:vml" xmlns:wp14="http://schemas.microsoft.com/office/word/2010/wordprocessingDrawing" xmlns:wp="http://schemas.openxmlformats.org/drawingml/2006/wordprocessingDrawing" xmlns:w10="urn:schemas-microsoft-com:office:word" xmlns:w="http://schemas.openxmlformats.org/wordprocessingml/2006/main" xmlns:w14="http://schemas.microsoft.com/office/word/2010/wordml" xmlns:w15="http://schemas.microsoft.com/office/word/2012/wordml" xmlns:w16se="http://schemas.microsoft.com/office/word/2015/wordml/symex" xmlns:wpg="http://schemas.microsoft.com/office/word/2010/wordprocessingGroup" xmlns:wpi="http://schemas.microsoft.com/office/word/2010/wordprocessingInk" xmlns:wne="http://schemas.microsoft.com/office/word/2006/wordml" xmlns:wps="http://schemas.microsoft.com/office/word/2010/wordprocessingShape" mc:Ignorable="w14 w15 w16se wp14">
   <w:abstractNum w:abstractNumId="0" w15:restartNumberingAfterBreak="0">
     <w:nsid w:val="561C34E3"/>
     <w:multiLevelType w:val="hybridMultilevel"/>
@@ -355,7 +334,7 @@
       </w:pPr>
     </w:pPrDefault>
   </w:docDefaults>
-  <w:latentStyles w:defLockedState="0" w:defUIPriority="99" w:defSemiHidden="0" w:defUnhideWhenUsed="0" w:defQFormat="0" w:count="373">
+  <w:latentStyles w:defLockedState="0" w:defUIPriority="99" w:defSemiHidden="0" w:defUnhideWhenUsed="0" w:defQFormat="0" w:count="374">
     <w:lsdException w:name="Normal" w:uiPriority="0" w:qFormat="1"/>
     <w:lsdException w:name="heading 1" w:uiPriority="9" w:qFormat="1"/>
     <w:lsdException w:name="heading 2" w:semiHidden="1" w:uiPriority="9" w:unhideWhenUsed="1" w:qFormat="1"/>
@@ -726,6 +705,7 @@
     <w:lsdException w:name="List Table 7 Colorful Accent 6" w:uiPriority="52"/>
     <w:lsdException w:name="Mention" w:semiHidden="1" w:unhideWhenUsed="1"/>
     <w:lsdException w:name="Smart Hyperlink" w:semiHidden="1" w:unhideWhenUsed="1"/>
+    <w:lsdException w:name="Hashtag" w:semiHidden="1" w:unhideWhenUsed="1"/>
   </w:latentStyles>
   <w:style w:type="paragraph" w:default="1" w:styleId="Normal">
     <w:name w:val="Normal"/>

</xml_diff>